<commit_message>
FINISH REPORT VERSION 3.0(SAu khi nhận xét) - sửa lại các lý do cho các bước (90%)
</commit_message>
<xml_diff>
--- a/De Cuong/bao cao luan van/Danh muc hinh.docx
+++ b/De Cuong/bao cao luan van/Danh muc hinh.docx
@@ -4,10 +4,754 @@
   <w:body>
     <w:p>
       <w:pPr>
-        <w:rPr>
-          <w:rFonts w:ascii="Times New Roman" w:hAnsi="Times New Roman" w:cs="Times New Roman"/>
-          <w:sz w:val="26"/>
-          <w:szCs w:val="26"/>
+        <w:tabs>
+          <w:tab w:val="left" w:pos="8640"/>
+        </w:tabs>
+        <w:spacing w:line="360" w:lineRule="auto"/>
+        <w:jc w:val="center"/>
+        <w:rPr>
+          <w:rFonts w:ascii="Times New Roman" w:hAnsi="Times New Roman" w:cs="Times New Roman"/>
+          <w:b/>
+          <w:sz w:val="26"/>
+          <w:szCs w:val="26"/>
+          <w:lang w:val="vi-VN"/>
+        </w:rPr>
+      </w:pPr>
+      <w:r>
+        <w:rPr>
+          <w:rFonts w:ascii="Times New Roman" w:hAnsi="Times New Roman" w:cs="Times New Roman"/>
+          <w:b/>
+          <w:sz w:val="26"/>
+          <w:szCs w:val="26"/>
+          <w:lang w:val="vi-VN"/>
+        </w:rPr>
+        <w:t>DANH MỤC HÌNH</w:t>
+      </w:r>
+    </w:p>
+    <w:p>
+      <w:pPr>
+        <w:tabs>
+          <w:tab w:val="left" w:leader="dot" w:pos="8640"/>
+        </w:tabs>
+        <w:spacing w:line="360" w:lineRule="auto"/>
+        <w:rPr>
+          <w:rFonts w:ascii="Times New Roman" w:hAnsi="Times New Roman" w:cs="Times New Roman"/>
+          <w:b/>
+          <w:sz w:val="26"/>
+          <w:szCs w:val="26"/>
+          <w:lang w:val="vi-VN"/>
+        </w:rPr>
+      </w:pPr>
+      <w:r>
+        <w:rPr>
+          <w:rFonts w:ascii="Times New Roman" w:hAnsi="Times New Roman" w:cs="Times New Roman"/>
+          <w:b/>
+          <w:sz w:val="26"/>
+          <w:szCs w:val="26"/>
+          <w:lang w:val="vi-VN"/>
+        </w:rPr>
+        <w:t xml:space="preserve">Hình 2.1 </w:t>
+      </w:r>
+      <w:r>
+        <w:rPr>
+          <w:rFonts w:ascii="Times New Roman" w:hAnsi="Times New Roman" w:cs="Times New Roman"/>
+          <w:b/>
+          <w:sz w:val="26"/>
+          <w:szCs w:val="26"/>
+          <w:lang w:val="vi-VN"/>
+        </w:rPr>
+        <w:t xml:space="preserve">– </w:t>
+      </w:r>
+      <w:r>
+        <w:rPr>
+          <w:rFonts w:ascii="Times New Roman" w:hAnsi="Times New Roman" w:cs="Times New Roman"/>
+          <w:b/>
+          <w:sz w:val="26"/>
+          <w:szCs w:val="26"/>
+          <w:lang w:val="vi-VN"/>
+        </w:rPr>
+        <w:t>H</w:t>
+      </w:r>
+      <w:r>
+        <w:rPr>
+          <w:rFonts w:ascii="Times New Roman" w:hAnsi="Times New Roman" w:cs="Times New Roman"/>
+          <w:b/>
+          <w:sz w:val="26"/>
+          <w:szCs w:val="26"/>
+          <w:lang w:val="vi-VN"/>
+        </w:rPr>
+        <w:t>ình minh họa cho bộ ba quan hệ</w:t>
+      </w:r>
+      <w:r>
+        <w:rPr>
+          <w:rFonts w:ascii="Times New Roman" w:hAnsi="Times New Roman" w:cs="Times New Roman"/>
+          <w:b/>
+          <w:sz w:val="26"/>
+          <w:szCs w:val="26"/>
+          <w:lang w:val="vi-VN"/>
+        </w:rPr>
+        <w:tab/>
+        <w:t>10</w:t>
+      </w:r>
+    </w:p>
+    <w:p>
+      <w:pPr>
+        <w:tabs>
+          <w:tab w:val="left" w:leader="dot" w:pos="8640"/>
+        </w:tabs>
+        <w:spacing w:line="360" w:lineRule="auto"/>
+        <w:rPr>
+          <w:rFonts w:ascii="Times New Roman" w:hAnsi="Times New Roman" w:cs="Times New Roman"/>
+          <w:b/>
+          <w:sz w:val="26"/>
+          <w:szCs w:val="26"/>
+          <w:lang w:val="vi-VN"/>
+        </w:rPr>
+      </w:pPr>
+      <w:bookmarkStart w:id="0" w:name="_Toc283176735"/>
+      <w:r>
+        <w:rPr>
+          <w:rFonts w:ascii="Times New Roman" w:hAnsi="Times New Roman" w:cs="Times New Roman"/>
+          <w:b/>
+          <w:sz w:val="26"/>
+          <w:szCs w:val="26"/>
+          <w:lang w:val="vi-VN"/>
+        </w:rPr>
+        <w:t>Hình 2.2 – Thông tin được biểu diễn dưới dạng đồ thị liên kết bởi các bộ ba</w:t>
+      </w:r>
+      <w:bookmarkEnd w:id="0"/>
+      <w:r>
+        <w:rPr>
+          <w:rFonts w:ascii="Times New Roman" w:hAnsi="Times New Roman" w:cs="Times New Roman"/>
+          <w:b/>
+          <w:sz w:val="26"/>
+          <w:szCs w:val="26"/>
+          <w:lang w:val="vi-VN"/>
+        </w:rPr>
+        <w:tab/>
+        <w:t>11</w:t>
+      </w:r>
+    </w:p>
+    <w:p>
+      <w:pPr>
+        <w:tabs>
+          <w:tab w:val="left" w:leader="dot" w:pos="8640"/>
+        </w:tabs>
+        <w:spacing w:line="360" w:lineRule="auto"/>
+        <w:rPr>
+          <w:rFonts w:ascii="Times New Roman" w:hAnsi="Times New Roman" w:cs="Times New Roman"/>
+          <w:b/>
+          <w:sz w:val="26"/>
+          <w:szCs w:val="26"/>
+          <w:lang w:val="vi-VN"/>
+        </w:rPr>
+      </w:pPr>
+      <w:r>
+        <w:rPr>
+          <w:rFonts w:ascii="Times New Roman" w:hAnsi="Times New Roman" w:cs="Times New Roman"/>
+          <w:b/>
+          <w:sz w:val="26"/>
+          <w:szCs w:val="26"/>
+        </w:rPr>
+        <w:t>Hình 2.3 – Ví dụ về một đồ thị khái niệm</w:t>
+      </w:r>
+      <w:r>
+        <w:rPr>
+          <w:rFonts w:ascii="Times New Roman" w:hAnsi="Times New Roman" w:cs="Times New Roman"/>
+          <w:b/>
+          <w:sz w:val="26"/>
+          <w:szCs w:val="26"/>
+          <w:lang w:val="vi-VN"/>
+        </w:rPr>
+        <w:tab/>
+        <w:t>15</w:t>
+      </w:r>
+    </w:p>
+    <w:p>
+      <w:pPr>
+        <w:tabs>
+          <w:tab w:val="left" w:leader="dot" w:pos="8640"/>
+        </w:tabs>
+        <w:spacing w:line="360" w:lineRule="auto"/>
+        <w:rPr>
+          <w:rFonts w:ascii="Times New Roman" w:hAnsi="Times New Roman" w:cs="Times New Roman"/>
+          <w:b/>
+          <w:sz w:val="26"/>
+          <w:szCs w:val="26"/>
+          <w:lang w:val="vi-VN"/>
+        </w:rPr>
+      </w:pPr>
+      <w:r>
+        <w:rPr>
+          <w:rFonts w:ascii="Times New Roman" w:hAnsi="Times New Roman" w:cs="Times New Roman"/>
+          <w:b/>
+          <w:sz w:val="26"/>
+          <w:szCs w:val="26"/>
+          <w:lang w:val="vi-VN"/>
+        </w:rPr>
+        <w:t>Hình 2.4 – Mô hình hệ thống hỏi đáp của Lorand Dali</w:t>
+      </w:r>
+      <w:r>
+        <w:rPr>
+          <w:rFonts w:ascii="Times New Roman" w:hAnsi="Times New Roman" w:cs="Times New Roman"/>
+          <w:b/>
+          <w:sz w:val="26"/>
+          <w:szCs w:val="26"/>
+          <w:lang w:val="vi-VN"/>
+        </w:rPr>
+        <w:tab/>
+        <w:t>17</w:t>
+      </w:r>
+    </w:p>
+    <w:p>
+      <w:pPr>
+        <w:tabs>
+          <w:tab w:val="left" w:leader="dot" w:pos="8640"/>
+        </w:tabs>
+        <w:spacing w:line="360" w:lineRule="auto"/>
+        <w:rPr>
+          <w:rFonts w:ascii="Times New Roman" w:hAnsi="Times New Roman" w:cs="Times New Roman"/>
+          <w:b/>
+          <w:sz w:val="26"/>
+          <w:szCs w:val="26"/>
+          <w:lang w:val="vi-VN"/>
+        </w:rPr>
+      </w:pPr>
+      <w:r>
+        <w:rPr>
+          <w:rFonts w:ascii="Times New Roman" w:hAnsi="Times New Roman" w:cs="Times New Roman"/>
+          <w:b/>
+          <w:sz w:val="26"/>
+          <w:szCs w:val="26"/>
+          <w:lang w:val="vi-VN"/>
+        </w:rPr>
+        <w:t>Hình 2.5</w:t>
+      </w:r>
+      <w:r>
+        <w:rPr>
+          <w:rFonts w:ascii="Times New Roman" w:hAnsi="Times New Roman" w:cs="Times New Roman"/>
+          <w:b/>
+          <w:sz w:val="26"/>
+          <w:szCs w:val="26"/>
+          <w:lang w:val="vi-VN"/>
+        </w:rPr>
+        <w:t xml:space="preserve"> </w:t>
+      </w:r>
+      <w:r>
+        <w:rPr>
+          <w:rFonts w:ascii="Times New Roman" w:hAnsi="Times New Roman" w:cs="Times New Roman"/>
+          <w:b/>
+          <w:sz w:val="26"/>
+          <w:szCs w:val="26"/>
+          <w:lang w:val="vi-VN"/>
+        </w:rPr>
+        <w:t>– Minh họa việc rút trích bộ ba bằng công cụ phân tích cú pháp</w:t>
+      </w:r>
+      <w:r>
+        <w:rPr>
+          <w:rFonts w:ascii="Times New Roman" w:hAnsi="Times New Roman" w:cs="Times New Roman"/>
+          <w:b/>
+          <w:sz w:val="26"/>
+          <w:szCs w:val="26"/>
+          <w:lang w:val="vi-VN"/>
+        </w:rPr>
+        <w:tab/>
+        <w:t>21</w:t>
+      </w:r>
+    </w:p>
+    <w:p>
+      <w:pPr>
+        <w:tabs>
+          <w:tab w:val="left" w:leader="dot" w:pos="8640"/>
+        </w:tabs>
+        <w:spacing w:line="360" w:lineRule="auto"/>
+        <w:rPr>
+          <w:rFonts w:ascii="Times New Roman" w:hAnsi="Times New Roman" w:cs="Times New Roman"/>
+          <w:b/>
+          <w:sz w:val="26"/>
+          <w:szCs w:val="26"/>
+          <w:lang w:val="vi-VN"/>
+        </w:rPr>
+      </w:pPr>
+      <w:r>
+        <w:rPr>
+          <w:rFonts w:ascii="Times New Roman" w:hAnsi="Times New Roman" w:cs="Times New Roman"/>
+          <w:b/>
+          <w:sz w:val="26"/>
+          <w:szCs w:val="26"/>
+          <w:lang w:val="vi-VN"/>
+        </w:rPr>
+        <w:t>Hình 3.1 – Mô hình minh họa các bước xử lý câu hỏi người dùng</w:t>
+      </w:r>
+      <w:r>
+        <w:rPr>
+          <w:rFonts w:ascii="Times New Roman" w:hAnsi="Times New Roman" w:cs="Times New Roman"/>
+          <w:b/>
+          <w:sz w:val="26"/>
+          <w:szCs w:val="26"/>
+          <w:lang w:val="vi-VN"/>
+        </w:rPr>
+        <w:tab/>
+        <w:t>24</w:t>
+      </w:r>
+    </w:p>
+    <w:p>
+      <w:pPr>
+        <w:pStyle w:val="ListParagraph"/>
+        <w:tabs>
+          <w:tab w:val="left" w:leader="dot" w:pos="8640"/>
+        </w:tabs>
+        <w:spacing w:line="360" w:lineRule="auto"/>
+        <w:ind w:left="1080" w:hanging="1080"/>
+        <w:rPr>
+          <w:rFonts w:ascii="Times New Roman" w:hAnsi="Times New Roman" w:cs="Times New Roman"/>
+          <w:b/>
+          <w:sz w:val="26"/>
+          <w:szCs w:val="26"/>
+          <w:lang w:val="vi-VN"/>
+        </w:rPr>
+      </w:pPr>
+      <w:r>
+        <w:rPr>
+          <w:rFonts w:ascii="Times New Roman" w:hAnsi="Times New Roman" w:cs="Times New Roman"/>
+          <w:b/>
+          <w:sz w:val="26"/>
+          <w:szCs w:val="26"/>
+          <w:lang w:val="vi-VN"/>
+        </w:rPr>
+        <w:t>Hình 3</w:t>
+      </w:r>
+      <w:r>
+        <w:rPr>
+          <w:rFonts w:ascii="Times New Roman" w:hAnsi="Times New Roman" w:cs="Times New Roman"/>
+          <w:b/>
+          <w:sz w:val="26"/>
+          <w:szCs w:val="26"/>
+        </w:rPr>
+        <w:t>.2</w:t>
+      </w:r>
+      <w:r>
+        <w:rPr>
+          <w:rFonts w:ascii="Times New Roman" w:hAnsi="Times New Roman" w:cs="Times New Roman"/>
+          <w:b/>
+          <w:sz w:val="26"/>
+          <w:szCs w:val="26"/>
+          <w:lang w:val="vi-VN"/>
+        </w:rPr>
+        <w:t xml:space="preserve"> – Lược đồ XML biểu diễn mối quan hệ ngữ nghĩa cho cơ sở dữ liệu</w:t>
+      </w:r>
+      <w:r>
+        <w:rPr>
+          <w:rFonts w:ascii="Times New Roman" w:hAnsi="Times New Roman" w:cs="Times New Roman"/>
+          <w:b/>
+          <w:sz w:val="26"/>
+          <w:szCs w:val="26"/>
+          <w:lang w:val="vi-VN"/>
+        </w:rPr>
+        <w:tab/>
+        <w:t>28</w:t>
+      </w:r>
+    </w:p>
+    <w:p>
+      <w:pPr>
+        <w:tabs>
+          <w:tab w:val="left" w:leader="dot" w:pos="8640"/>
+        </w:tabs>
+        <w:spacing w:line="360" w:lineRule="auto"/>
+        <w:rPr>
+          <w:rFonts w:ascii="Times New Roman" w:hAnsi="Times New Roman" w:cs="Times New Roman"/>
+          <w:b/>
+          <w:sz w:val="26"/>
+          <w:szCs w:val="26"/>
+          <w:lang w:val="vi-VN"/>
+        </w:rPr>
+      </w:pPr>
+      <w:r>
+        <w:rPr>
+          <w:rFonts w:ascii="Times New Roman" w:hAnsi="Times New Roman" w:cs="Times New Roman"/>
+          <w:b/>
+          <w:sz w:val="26"/>
+          <w:szCs w:val="26"/>
+        </w:rPr>
+        <w:t xml:space="preserve">Hình </w:t>
+      </w:r>
+      <w:r>
+        <w:rPr>
+          <w:rFonts w:ascii="Times New Roman" w:hAnsi="Times New Roman" w:cs="Times New Roman"/>
+          <w:b/>
+          <w:sz w:val="26"/>
+          <w:szCs w:val="26"/>
+          <w:lang w:val="vi-VN"/>
+        </w:rPr>
+        <w:t xml:space="preserve">3.3 </w:t>
+      </w:r>
+      <w:r>
+        <w:rPr>
+          <w:rFonts w:ascii="Times New Roman" w:hAnsi="Times New Roman" w:cs="Times New Roman"/>
+          <w:b/>
+          <w:sz w:val="26"/>
+          <w:szCs w:val="26"/>
+          <w:lang w:val="vi-VN"/>
+        </w:rPr>
+        <w:t>–</w:t>
+      </w:r>
+      <w:r>
+        <w:rPr>
+          <w:rFonts w:ascii="Times New Roman" w:hAnsi="Times New Roman" w:cs="Times New Roman"/>
+          <w:b/>
+          <w:sz w:val="26"/>
+          <w:szCs w:val="26"/>
+        </w:rPr>
+        <w:t xml:space="preserve"> </w:t>
+      </w:r>
+      <w:r>
+        <w:rPr>
+          <w:rFonts w:ascii="Times New Roman" w:hAnsi="Times New Roman" w:cs="Times New Roman"/>
+          <w:b/>
+          <w:sz w:val="26"/>
+          <w:szCs w:val="26"/>
+          <w:lang w:val="vi-VN"/>
+        </w:rPr>
+        <w:t>V</w:t>
+      </w:r>
+      <w:r>
+        <w:rPr>
+          <w:rFonts w:ascii="Times New Roman" w:hAnsi="Times New Roman" w:cs="Times New Roman"/>
+          <w:b/>
+          <w:sz w:val="26"/>
+          <w:szCs w:val="26"/>
+        </w:rPr>
+        <w:t>í dụ rút bộ ba</w:t>
+      </w:r>
+      <w:r>
+        <w:rPr>
+          <w:rFonts w:ascii="Times New Roman" w:hAnsi="Times New Roman" w:cs="Times New Roman"/>
+          <w:b/>
+          <w:sz w:val="26"/>
+          <w:szCs w:val="26"/>
+          <w:lang w:val="vi-VN"/>
+        </w:rPr>
+        <w:t xml:space="preserve"> </w:t>
+      </w:r>
+      <w:r>
+        <w:rPr>
+          <w:rFonts w:ascii="Times New Roman" w:hAnsi="Times New Roman" w:cs="Times New Roman"/>
+          <w:b/>
+          <w:sz w:val="26"/>
+          <w:szCs w:val="26"/>
+          <w:lang w:val="vi-VN"/>
+        </w:rPr>
+        <w:tab/>
+        <w:t>38</w:t>
+      </w:r>
+    </w:p>
+    <w:p>
+      <w:pPr>
+        <w:tabs>
+          <w:tab w:val="left" w:leader="dot" w:pos="8640"/>
+        </w:tabs>
+        <w:spacing w:line="360" w:lineRule="auto"/>
+        <w:rPr>
+          <w:rFonts w:ascii="Times New Roman" w:hAnsi="Times New Roman" w:cs="Times New Roman"/>
+          <w:b/>
+          <w:sz w:val="26"/>
+          <w:szCs w:val="26"/>
+          <w:lang w:val="vi-VN"/>
+        </w:rPr>
+      </w:pPr>
+      <w:r>
+        <w:rPr>
+          <w:rFonts w:ascii="Times New Roman" w:hAnsi="Times New Roman" w:cs="Times New Roman"/>
+          <w:b/>
+          <w:sz w:val="26"/>
+          <w:szCs w:val="26"/>
+        </w:rPr>
+        <w:t xml:space="preserve">Hình </w:t>
+      </w:r>
+      <w:r>
+        <w:rPr>
+          <w:rFonts w:ascii="Times New Roman" w:hAnsi="Times New Roman" w:cs="Times New Roman"/>
+          <w:b/>
+          <w:sz w:val="26"/>
+          <w:szCs w:val="26"/>
+          <w:lang w:val="vi-VN"/>
+        </w:rPr>
+        <w:t>3.4</w:t>
+      </w:r>
+      <w:r>
+        <w:rPr>
+          <w:rFonts w:ascii="Times New Roman" w:hAnsi="Times New Roman" w:cs="Times New Roman"/>
+          <w:b/>
+          <w:sz w:val="26"/>
+          <w:szCs w:val="26"/>
+        </w:rPr>
+        <w:t xml:space="preserve"> </w:t>
+      </w:r>
+      <w:r>
+        <w:rPr>
+          <w:rFonts w:ascii="Times New Roman" w:hAnsi="Times New Roman" w:cs="Times New Roman"/>
+          <w:b/>
+          <w:sz w:val="26"/>
+          <w:szCs w:val="26"/>
+          <w:lang w:val="vi-VN"/>
+        </w:rPr>
+        <w:t>–</w:t>
+      </w:r>
+      <w:r>
+        <w:rPr>
+          <w:rFonts w:ascii="Times New Roman" w:hAnsi="Times New Roman" w:cs="Times New Roman"/>
+          <w:b/>
+          <w:sz w:val="26"/>
+          <w:szCs w:val="26"/>
+        </w:rPr>
+        <w:t xml:space="preserve"> Nhận diện bộ ba bằng từ quan hệ</w:t>
+      </w:r>
+      <w:r>
+        <w:rPr>
+          <w:rFonts w:ascii="Times New Roman" w:hAnsi="Times New Roman" w:cs="Times New Roman"/>
+          <w:b/>
+          <w:sz w:val="26"/>
+          <w:szCs w:val="26"/>
+          <w:lang w:val="vi-VN"/>
+        </w:rPr>
+        <w:t xml:space="preserve"> </w:t>
+      </w:r>
+      <w:r>
+        <w:rPr>
+          <w:rFonts w:ascii="Times New Roman" w:hAnsi="Times New Roman" w:cs="Times New Roman"/>
+          <w:b/>
+          <w:sz w:val="26"/>
+          <w:szCs w:val="26"/>
+          <w:lang w:val="vi-VN"/>
+        </w:rPr>
+        <w:tab/>
+        <w:t>41</w:t>
+      </w:r>
+    </w:p>
+    <w:p>
+      <w:pPr>
+        <w:tabs>
+          <w:tab w:val="left" w:leader="dot" w:pos="8640"/>
+        </w:tabs>
+        <w:spacing w:line="360" w:lineRule="auto"/>
+        <w:rPr>
+          <w:rFonts w:ascii="Times New Roman" w:hAnsi="Times New Roman" w:cs="Times New Roman"/>
+          <w:b/>
+          <w:sz w:val="26"/>
+          <w:szCs w:val="26"/>
+          <w:lang w:val="vi-VN"/>
+        </w:rPr>
+      </w:pPr>
+      <w:bookmarkStart w:id="1" w:name="_Toc283176746"/>
+      <w:r>
+        <w:rPr>
+          <w:rFonts w:ascii="Times New Roman" w:hAnsi="Times New Roman" w:cs="Times New Roman"/>
+          <w:b/>
+          <w:sz w:val="26"/>
+          <w:szCs w:val="26"/>
+          <w:lang w:val="vi-VN"/>
+        </w:rPr>
+        <w:t>Hình 4.1 – Mô hình hệ thống tìm kiếm bài báo</w:t>
+      </w:r>
+      <w:bookmarkEnd w:id="1"/>
+      <w:r>
+        <w:rPr>
+          <w:rFonts w:ascii="Times New Roman" w:hAnsi="Times New Roman" w:cs="Times New Roman"/>
+          <w:b/>
+          <w:sz w:val="26"/>
+          <w:szCs w:val="26"/>
+          <w:lang w:val="vi-VN"/>
+        </w:rPr>
+        <w:tab/>
+        <w:t>64</w:t>
+      </w:r>
+    </w:p>
+    <w:p>
+      <w:pPr>
+        <w:tabs>
+          <w:tab w:val="left" w:leader="dot" w:pos="8640"/>
+        </w:tabs>
+        <w:spacing w:line="360" w:lineRule="auto"/>
+        <w:rPr>
+          <w:rFonts w:ascii="Times New Roman" w:hAnsi="Times New Roman" w:cs="Times New Roman"/>
+          <w:b/>
+          <w:sz w:val="26"/>
+          <w:szCs w:val="26"/>
+          <w:lang w:val="vi-VN"/>
+        </w:rPr>
+      </w:pPr>
+      <w:r>
+        <w:rPr>
+          <w:rFonts w:ascii="Times New Roman" w:hAnsi="Times New Roman" w:cs="Times New Roman"/>
+          <w:b/>
+          <w:sz w:val="26"/>
+          <w:szCs w:val="26"/>
+        </w:rPr>
+        <w:t xml:space="preserve">Hình </w:t>
+      </w:r>
+      <w:r>
+        <w:rPr>
+          <w:rFonts w:ascii="Times New Roman" w:hAnsi="Times New Roman" w:cs="Times New Roman"/>
+          <w:b/>
+          <w:sz w:val="26"/>
+          <w:szCs w:val="26"/>
+          <w:lang w:val="vi-VN"/>
+        </w:rPr>
+        <w:t xml:space="preserve">4.2 </w:t>
+      </w:r>
+      <w:r>
+        <w:rPr>
+          <w:rFonts w:ascii="Times New Roman" w:hAnsi="Times New Roman" w:cs="Times New Roman"/>
+          <w:b/>
+          <w:sz w:val="26"/>
+          <w:szCs w:val="26"/>
+        </w:rPr>
+        <w:t>– Cấu trúc các lớp trong hệ thống</w:t>
+      </w:r>
+      <w:r>
+        <w:rPr>
+          <w:rFonts w:ascii="Times New Roman" w:hAnsi="Times New Roman" w:cs="Times New Roman"/>
+          <w:b/>
+          <w:sz w:val="26"/>
+          <w:szCs w:val="26"/>
+          <w:lang w:val="vi-VN"/>
+        </w:rPr>
+        <w:tab/>
+        <w:t>68</w:t>
+      </w:r>
+    </w:p>
+    <w:p>
+      <w:pPr>
+        <w:tabs>
+          <w:tab w:val="left" w:leader="dot" w:pos="8640"/>
+        </w:tabs>
+        <w:spacing w:line="360" w:lineRule="auto"/>
+        <w:rPr>
+          <w:rFonts w:ascii="Times New Roman" w:hAnsi="Times New Roman" w:cs="Times New Roman"/>
+          <w:b/>
+          <w:sz w:val="26"/>
+          <w:szCs w:val="26"/>
+          <w:lang w:val="vi-VN"/>
+        </w:rPr>
+      </w:pPr>
+    </w:p>
+    <w:p>
+      <w:pPr>
+        <w:tabs>
+          <w:tab w:val="left" w:leader="dot" w:pos="8640"/>
+        </w:tabs>
+        <w:spacing w:line="360" w:lineRule="auto"/>
+        <w:rPr>
+          <w:rFonts w:ascii="Times New Roman" w:hAnsi="Times New Roman" w:cs="Times New Roman"/>
+          <w:b/>
+          <w:sz w:val="26"/>
+          <w:szCs w:val="26"/>
+          <w:lang w:val="vi-VN"/>
+        </w:rPr>
+      </w:pPr>
+    </w:p>
+    <w:p>
+      <w:pPr>
+        <w:tabs>
+          <w:tab w:val="left" w:leader="dot" w:pos="8640"/>
+        </w:tabs>
+        <w:spacing w:line="360" w:lineRule="auto"/>
+        <w:rPr>
+          <w:rFonts w:ascii="Times New Roman" w:hAnsi="Times New Roman" w:cs="Times New Roman"/>
+          <w:b/>
+          <w:sz w:val="26"/>
+          <w:szCs w:val="26"/>
+          <w:lang w:val="vi-VN"/>
+        </w:rPr>
+      </w:pPr>
+    </w:p>
+    <w:p>
+      <w:pPr>
+        <w:tabs>
+          <w:tab w:val="left" w:leader="dot" w:pos="8640"/>
+        </w:tabs>
+        <w:spacing w:line="360" w:lineRule="auto"/>
+        <w:rPr>
+          <w:rFonts w:ascii="Times New Roman" w:hAnsi="Times New Roman" w:cs="Times New Roman"/>
+          <w:b/>
+          <w:sz w:val="26"/>
+          <w:szCs w:val="26"/>
+          <w:lang w:val="vi-VN"/>
+        </w:rPr>
+      </w:pPr>
+    </w:p>
+    <w:p>
+      <w:pPr>
+        <w:tabs>
+          <w:tab w:val="left" w:leader="dot" w:pos="8640"/>
+        </w:tabs>
+        <w:spacing w:line="360" w:lineRule="auto"/>
+        <w:rPr>
+          <w:rFonts w:ascii="Times New Roman" w:hAnsi="Times New Roman" w:cs="Times New Roman"/>
+          <w:b/>
+          <w:sz w:val="26"/>
+          <w:szCs w:val="26"/>
+          <w:lang w:val="vi-VN"/>
+        </w:rPr>
+      </w:pPr>
+    </w:p>
+    <w:p>
+      <w:pPr>
+        <w:tabs>
+          <w:tab w:val="left" w:leader="dot" w:pos="8640"/>
+        </w:tabs>
+        <w:spacing w:line="360" w:lineRule="auto"/>
+        <w:rPr>
+          <w:rFonts w:ascii="Times New Roman" w:hAnsi="Times New Roman" w:cs="Times New Roman"/>
+          <w:b/>
+          <w:sz w:val="26"/>
+          <w:szCs w:val="26"/>
+          <w:lang w:val="vi-VN"/>
+        </w:rPr>
+      </w:pPr>
+    </w:p>
+    <w:p>
+      <w:pPr>
+        <w:tabs>
+          <w:tab w:val="left" w:leader="dot" w:pos="8640"/>
+        </w:tabs>
+        <w:spacing w:line="360" w:lineRule="auto"/>
+        <w:rPr>
+          <w:rFonts w:ascii="Times New Roman" w:hAnsi="Times New Roman" w:cs="Times New Roman"/>
+          <w:b/>
+          <w:sz w:val="26"/>
+          <w:szCs w:val="26"/>
+          <w:lang w:val="vi-VN"/>
+        </w:rPr>
+      </w:pPr>
+    </w:p>
+    <w:p>
+      <w:pPr>
+        <w:tabs>
+          <w:tab w:val="left" w:leader="dot" w:pos="8640"/>
+        </w:tabs>
+        <w:spacing w:line="360" w:lineRule="auto"/>
+        <w:rPr>
+          <w:rFonts w:ascii="Times New Roman" w:hAnsi="Times New Roman" w:cs="Times New Roman"/>
+          <w:b/>
+          <w:sz w:val="26"/>
+          <w:szCs w:val="26"/>
+          <w:lang w:val="vi-VN"/>
+        </w:rPr>
+      </w:pPr>
+    </w:p>
+    <w:p>
+      <w:pPr>
+        <w:tabs>
+          <w:tab w:val="left" w:pos="8640"/>
+        </w:tabs>
+        <w:spacing w:line="360" w:lineRule="auto"/>
+        <w:rPr>
+          <w:rFonts w:ascii="Times New Roman" w:hAnsi="Times New Roman" w:cs="Times New Roman"/>
+          <w:b/>
+          <w:sz w:val="26"/>
+          <w:szCs w:val="26"/>
+          <w:lang w:val="vi-VN"/>
         </w:rPr>
       </w:pPr>
     </w:p>

</xml_diff>